<commit_message>
delete, create and edit some files
</commit_message>
<xml_diff>
--- a/Text/Полный_текст_проекта.docx
+++ b/Text/Полный_текст_проекта.docx
@@ -4529,10 +4529,10 @@
         <w:spacing w:line="360" w:lineRule="auto"/>
         <w:ind w:left="1134"/>
         <w:rPr>
+          <w:rStyle w:val="af2"/>
           <w:rFonts w:cs="Times New Roman"/>
           <w:sz w:val="24"/>
           <w:szCs w:val="24"/>
-          <w:lang w:val="en-US"/>
         </w:rPr>
       </w:pPr>
       <w:hyperlink r:id="rId14" w:history="1">
@@ -4546,14 +4546,54 @@
           <w:t>https://disk.yandex.ru/d/WQiHv73GEgToAw</w:t>
         </w:r>
       </w:hyperlink>
-      <w:bookmarkStart w:id="26" w:name="_GoBack"/>
-      <w:bookmarkEnd w:id="26"/>
+    </w:p>
+    <w:p>
+      <w:pPr>
+        <w:spacing w:line="360" w:lineRule="auto"/>
+        <w:ind w:left="1134"/>
+        <w:rPr>
+          <w:rFonts w:cs="Times New Roman"/>
+          <w:sz w:val="24"/>
+          <w:szCs w:val="24"/>
+        </w:rPr>
+      </w:pPr>
+      <w:hyperlink r:id="rId15" w:history="1">
+        <w:r>
+          <w:rPr>
+            <w:rStyle w:val="af2"/>
+            <w:rFonts w:cs="Times New Roman"/>
+            <w:sz w:val="24"/>
+            <w:szCs w:val="24"/>
+          </w:rPr>
+          <w:t>https://github.com/W</w:t>
+        </w:r>
+        <w:bookmarkStart w:id="26" w:name="_GoBack"/>
+        <w:bookmarkEnd w:id="26"/>
+        <w:r>
+          <w:rPr>
+            <w:rStyle w:val="af2"/>
+            <w:rFonts w:cs="Times New Roman"/>
+            <w:sz w:val="24"/>
+            <w:szCs w:val="24"/>
+          </w:rPr>
+          <w:t>1</w:t>
+        </w:r>
+        <w:r>
+          <w:rPr>
+            <w:rStyle w:val="af2"/>
+            <w:rFonts w:cs="Times New Roman"/>
+            <w:sz w:val="24"/>
+            <w:szCs w:val="24"/>
+          </w:rPr>
+          <w:t>RCHER/PopupProjectBC.git</w:t>
+        </w:r>
+      </w:hyperlink>
     </w:p>
     <w:sectPr>
-      <w:headerReference w:type="default" r:id="rId15"/>
-      <w:footerReference w:type="default" r:id="rId16"/>
-      <w:headerReference w:type="first" r:id="rId17"/>
-      <w:footerReference w:type="first" r:id="rId18"/>
+      <w:headerReference w:type="default" r:id="rId16"/>
+      <w:footerReference w:type="default" r:id="rId17"/>
+      <w:headerReference w:type="first" r:id="rId18"/>
+      <w:footerReference w:type="first" r:id="rId19"/>
       <w:pgSz w:w="11906" w:h="16838"/>
       <w:pgMar w:top="1134" w:right="850" w:bottom="1134" w:left="1701" w:header="708" w:footer="708" w:gutter="0"/>
       <w:pgNumType w:start="1"/>
@@ -4620,7 +4660,7 @@
           <w:rPr>
             <w:noProof/>
           </w:rPr>
-          <w:t>7</w:t>
+          <w:t>5</w:t>
         </w:r>
         <w:r>
           <w:fldChar w:fldCharType="end"/>
@@ -8839,7 +8879,7 @@
 </file>
 
 <file path=customXml/itemProps1.xml><?xml version="1.0" encoding="utf-8"?>
-<ds:datastoreItem xmlns:ds="http://schemas.openxmlformats.org/officeDocument/2006/customXml" ds:itemID="{B7031610-FD02-4A5F-A049-5F66F1CF6B14}">
+<ds:datastoreItem xmlns:ds="http://schemas.openxmlformats.org/officeDocument/2006/customXml" ds:itemID="{87CD4153-3773-4556-BD3C-8CE15FE5BB7B}">
   <ds:schemaRefs>
     <ds:schemaRef ds:uri="http://schemas.openxmlformats.org/officeDocument/2006/bibliography"/>
   </ds:schemaRefs>

</xml_diff>